<commit_message>
08-Mise à jour des valeurs par défaut dans le formulaire et les templates
</commit_message>
<xml_diff>
--- a/static/templates/modele_pv_ago_sarl.docx
+++ b/static/templates/modele_pv_ago_sarl.docx
@@ -10,24 +10,282 @@
         <w:rPr>
           <w:b/>
         </w:rPr>
-        <w:t>[OBJET_AGO]</w:t>
+        <w:t>PROCÈS-VERBAL DE L'ASSEMBLÉE GÉNÉRALE ORDINAIRE ANNUELLE</w:t>
+      </w:r>
+    </w:p>
+    <w:p>
+      <w:pPr>
+        <w:jc w:val="center"/>
+      </w:pPr>
+      <w:r>
+        <w:t>[Nom de la Société]</w:t>
+      </w:r>
+    </w:p>
+    <w:p>
+      <w:pPr>
+        <w:jc w:val="center"/>
+      </w:pPr>
+      <w:r>
+        <w:t>Société à Responsabilité Limitée</w:t>
+      </w:r>
+    </w:p>
+    <w:p>
+      <w:pPr>
+        <w:jc w:val="center"/>
+      </w:pPr>
+      <w:r>
+        <w:t>Au capital de 100 000 dirhams</w:t>
+      </w:r>
+    </w:p>
+    <w:p>
+      <w:pPr>
+        <w:jc w:val="center"/>
+      </w:pPr>
+      <w:r>
+        <w:t>Siège social : [Adresse complète du siège social]</w:t>
+      </w:r>
+    </w:p>
+    <w:p>
+      <w:pPr>
+        <w:jc w:val="center"/>
+      </w:pPr>
+      <w:r>
+        <w:t>RC n° [Numéro RC] - IF n° [Numéro IF]</w:t>
+      </w:r>
+    </w:p>
+    <w:p>
+      <w:pPr>
+        <w:jc w:val="center"/>
+      </w:pPr>
+      <w:r>
+        <w:t>ICE n° [Numéro ICE] - CNSS n° [Numéro CNSS]</w:t>
       </w:r>
     </w:p>
     <w:p/>
     <w:p>
       <w:r>
-        <w:t>Date: [DATE_AGO]</w:t>
-        <w:br/>
+        <w:t xml:space="preserve">Le 15/08/2025 à 10:00, </w:t>
       </w:r>
       <w:r>
-        <w:t>Lieu: [LIEU_AGO]</w:t>
-        <w:br/>
+        <w:t xml:space="preserve">les associés </w:t>
       </w:r>
       <w:r>
-        <w:t>Heure: [HEURE_AGO]</w:t>
-        <w:br/>
+        <w:t>de la société [Nom de la Société], société à responsabilité limitée</w:t>
+      </w:r>
+      <w:r>
+        <w:t xml:space="preserve"> </w:t>
+      </w:r>
+      <w:r>
+        <w:t xml:space="preserve">au capital de 100 000 dirhams, </w:t>
+      </w:r>
+      <w:r>
+        <w:t>se sont réunis</w:t>
+      </w:r>
+      <w:r>
+        <w:t xml:space="preserve"> en Assemblée Générale Ordinaire Annuelle au siège social de la société.</w:t>
       </w:r>
     </w:p>
+    <w:p/>
+    <w:p>
+      <w:pPr>
+        <w:pStyle w:val="Heading1"/>
+      </w:pPr>
+      <w:r>
+        <w:t>ORDRE DU JOUR</w:t>
+      </w:r>
+    </w:p>
+    <w:p>
+      <w:pPr>
+        <w:pStyle w:val="ListNumber"/>
+      </w:pPr>
+      <w:r>
+        <w:t>1. Rapport de gestion du Gérant sur l'exercice clos le 31 décembre 2024</w:t>
+      </w:r>
+    </w:p>
+    <w:p>
+      <w:pPr>
+        <w:pStyle w:val="ListNumber"/>
+      </w:pPr>
+      <w:r>
+        <w:t>2. Approbation des comptes de cet exercice et quitus au Gérant</w:t>
+      </w:r>
+    </w:p>
+    <w:p>
+      <w:pPr>
+        <w:pStyle w:val="ListNumber"/>
+      </w:pPr>
+      <w:r>
+        <w:t>3. Affectation du résultat de l'exercice</w:t>
+      </w:r>
+    </w:p>
+    <w:p>
+      <w:pPr>
+        <w:pStyle w:val="ListNumber"/>
+      </w:pPr>
+      <w:r>
+        <w:t>4. Questions diverses</w:t>
+      </w:r>
+    </w:p>
+    <w:p/>
+    <w:p>
+      <w:r>
+        <w:t>L'assemblée est présidée par M. [Nom du Président], Gérant de la société [Nom de la Société].</w:t>
+      </w:r>
+    </w:p>
+    <w:p/>
+    <w:p>
+      <w:pPr>
+        <w:pStyle w:val="Heading1"/>
+      </w:pPr>
+      <w:r>
+        <w:t>COMPOSITION DE L'ASSEMBLÉE</w:t>
+      </w:r>
+    </w:p>
+    <w:p>
+      <w:r>
+        <w:t>Sont présents ou représentés les associés suivants :</w:t>
+      </w:r>
+    </w:p>
+    <w:p>
+      <w:r>
+        <w:t>- M. [Nom et Prénom Associé 1], détenant 600 parts sociales (60%)</w:t>
+      </w:r>
+    </w:p>
+    <w:p>
+      <w:r>
+        <w:t>- M. [Nom et Prénom Associé 2], détenant 400 parts sociales (40%)</w:t>
+      </w:r>
+    </w:p>
+    <w:p>
+      <w:r>
+        <w:t>Soit un total de 1000 parts sociales représentant 100% du capital social.</w:t>
+      </w:r>
+    </w:p>
+    <w:p/>
+    <w:p>
+      <w:r>
+        <w:t xml:space="preserve">Le Président dépose sur le bureau et met à la disposition </w:t>
+      </w:r>
+      <w:r>
+        <w:t>des associés</w:t>
+      </w:r>
+      <w:r>
+        <w:t xml:space="preserve"> les documents suivants :</w:t>
+      </w:r>
+    </w:p>
+    <w:p>
+      <w:r>
+        <w:t>- Les comptes annuels (bilan, compte de résultat et annexe) de l'exercice clos le 31 décembre 2024</w:t>
+      </w:r>
+    </w:p>
+    <w:p>
+      <w:r>
+        <w:t>- Le rapport de gestion établi par la Gérance</w:t>
+      </w:r>
+    </w:p>
+    <w:p>
+      <w:r>
+        <w:t>- Le texte des résolutions proposées</w:t>
+      </w:r>
+    </w:p>
+    <w:p>
+      <w:r>
+        <w:t>- La feuille de présence certifiée exacte</w:t>
+      </w:r>
+    </w:p>
+    <w:p>
+      <w:r>
+        <w:t>- Les pouvoirs des associés représentés</w:t>
+      </w:r>
+    </w:p>
+    <w:p/>
+    <w:p>
+      <w:pPr>
+        <w:pStyle w:val="Heading1"/>
+      </w:pPr>
+      <w:r>
+        <w:t>DÉLIBÉRATIONS</w:t>
+      </w:r>
+    </w:p>
+    <w:p>
+      <w:pPr>
+        <w:pStyle w:val="Heading2"/>
+      </w:pPr>
+      <w:r>
+        <w:t>PREMIÈRE RÉSOLUTION - APPROBATION DES COMPTES</w:t>
+      </w:r>
+    </w:p>
+    <w:p>
+      <w:r>
+        <w:t>L'Assemblée Générale, après avoir entendu la lecture du rapport de gestion du Gérant et après examen des comptes de l'exercice clos le 31 décembre 2024, approuve les comptes annuels arrêtés à cette date, tels qu'ils ont été présentés, ainsi que les opérations traduites dans ces comptes ou résumées dans ce rapport.</w:t>
+        <w:br/>
+        <w:br/>
+        <w:t>En conséquence, elle donne quitus entier et sans réserve au Gérant pour l'exécution de son mandat au cours dudit exercice.</w:t>
+      </w:r>
+    </w:p>
+    <w:p>
+      <w:r>
+        <w:t>Cette résolution est adoptée à l'unanimité.</w:t>
+      </w:r>
+    </w:p>
+    <w:p/>
+    <w:p>
+      <w:pPr>
+        <w:pStyle w:val="Heading2"/>
+      </w:pPr>
+      <w:r>
+        <w:t>DEUXIÈME RÉSOLUTION - AFFECTATION DU RÉSULTAT</w:t>
+      </w:r>
+    </w:p>
+    <w:p>
+      <w:r>
+        <w:t>L'Assemblée Générale décide d'affecter le résultat de l'exercice clos le 31 décembre 2024, soit un bénéfice net comptable de [montant en chiffres] DH ([montant en lettres] dirhams), de la manière suivante :</w:t>
+        <w:br/>
+        <w:br/>
+        <w:t>- Réserve légale (5%) : [montant] DH</w:t>
+        <w:br/>
+        <w:t>- Distribution de dividendes : [montant] DH</w:t>
+        <w:br/>
+        <w:t>- Report à nouveau : [montant] DH</w:t>
+      </w:r>
+    </w:p>
+    <w:p>
+      <w:r>
+        <w:t>Cette résolution est adoptée à l'unanimité.</w:t>
+      </w:r>
+    </w:p>
+    <w:p/>
+    <w:p>
+      <w:pPr>
+        <w:pStyle w:val="Heading2"/>
+      </w:pPr>
+      <w:r>
+        <w:t>TROISIÈME RÉSOLUTION - QUITUS AU GÉRANT</w:t>
+      </w:r>
+    </w:p>
+    <w:p>
+      <w:r>
+        <w:t>L'Assemblée Générale donne quitus entier, définitif et sans réserve au Gérant pour sa gestion au cours de l'exercice écoulé.</w:t>
+      </w:r>
+    </w:p>
+    <w:p>
+      <w:r>
+        <w:t>Cette résolution est adoptée à l'unanimité.</w:t>
+      </w:r>
+    </w:p>
+    <w:p/>
+    <w:p>
+      <w:r>
+        <w:t>L'ordre du jour étant épuisé et personne ne demandant plus la parole, la séance est levée à [heure de fin].</w:t>
+      </w:r>
+    </w:p>
+    <w:p/>
+    <w:p>
+      <w:r>
+        <w:t>De tout ce que dessus, il a été dressé le présent procès-verbal qui a été signé par le Président.</w:t>
+      </w:r>
+    </w:p>
+    <w:p/>
     <w:p/>
     <w:p>
       <w:pPr>
@@ -37,43 +295,22 @@
         <w:rPr>
           <w:b/>
         </w:rPr>
-        <w:t>PROCÈS-VERBAL DE L'ASSEMBLÉE GÉNÉRALE ORDINAIRE</w:t>
-        <w:br/>
+        <w:t>Le Président</w:t>
       </w:r>
     </w:p>
+    <w:p/>
+    <w:p/>
     <w:p>
       <w:pPr>
         <w:jc w:val="center"/>
       </w:pPr>
       <w:r>
-        <w:t>{{nom_entreprise}}</w:t>
-        <w:br/>
-      </w:r>
-      <w:r>
-        <w:br/>
-        <w:t>Capital social : {{capital}} Dirhams</w:t>
-      </w:r>
-      <w:r>
-        <w:br/>
-        <w:t>Siège social : {{adresse}}</w:t>
-        <w:br/>
-        <w:br/>
-      </w:r>
-    </w:p>
-    <w:p>
-      <w:r>
-        <w:t xml:space="preserve">Le [DATE_AGO] à [HEURE_AGO], les associés de la société {{nom_entreprise}} </w:t>
-      </w:r>
-      <w:r>
-        <w:t xml:space="preserve">se sont réunis en Assemblée Générale Ordinaire à [LIEU_AGO] sur convocation </w:t>
-      </w:r>
-      <w:r>
-        <w:t>régulière du Gérant.</w:t>
+        <w:t>[Signature]</w:t>
       </w:r>
     </w:p>
     <w:sectPr>
       <w:pgSz w:w="12240" w:h="15840"/>
-      <w:pgMar w:top="1440" w:right="1800" w:bottom="1440" w:left="1800" w:header="720" w:footer="720" w:gutter="0"/>
+      <w:pgMar w:top="1417" w:right="1417" w:bottom="1417" w:left="1417" w:header="720" w:footer="720" w:gutter="0"/>
       <w:cols w:space="720"/>
       <w:docGrid w:linePitch="360"/>
     </w:sectPr>
@@ -444,10 +681,6 @@
     <w:name w:val="Normal"/>
     <w:qFormat/>
     <w:rsid w:val="00FC693F"/>
-    <w:rPr>
-      <w:rFonts w:ascii="Arial" w:hAnsi="Arial"/>
-      <w:sz w:val="22"/>
-    </w:rPr>
   </w:style>
   <w:style w:type="paragraph" w:styleId="Header">
     <w:name w:val="header"/>

</xml_diff>